<commit_message>
Adding labworks 08,09, updating
</commit_message>
<xml_diff>
--- a/Task 07/Anzhela_Papova_labwork07/Anzhela_Papova_labwork07.docx
+++ b/Task 07/Anzhela_Papova_labwork07/Anzhela_Papova_labwork07.docx
@@ -117,35 +117,7 @@
           <w:sz w:val="24"/>
           <w:szCs w:val="24"/>
         </w:rPr>
-        <w:t>T</w:t>
-      </w:r>
-      <w:r>
-        <w:rPr>
-          <w:sz w:val="24"/>
-          <w:szCs w:val="24"/>
-        </w:rPr>
-        <w:t xml:space="preserve">o create </w:t>
-      </w:r>
-      <w:r>
-        <w:rPr>
-          <w:sz w:val="24"/>
-          <w:szCs w:val="24"/>
-        </w:rPr>
-        <w:t>materialized v</w:t>
-      </w:r>
-      <w:r>
-        <w:rPr>
-          <w:sz w:val="24"/>
-          <w:szCs w:val="24"/>
-        </w:rPr>
-        <w:t>iew</w:t>
-      </w:r>
-      <w:r>
-        <w:rPr>
-          <w:sz w:val="24"/>
-          <w:szCs w:val="24"/>
-        </w:rPr>
-        <w:t xml:space="preserve"> </w:t>
+        <w:t xml:space="preserve">To create materialized view </w:t>
       </w:r>
       <w:r>
         <w:rPr>
@@ -162,21 +134,7 @@
           <w:sz w:val="24"/>
           <w:szCs w:val="24"/>
         </w:rPr>
-        <w:t xml:space="preserve">, which </w:t>
-      </w:r>
-      <w:r>
-        <w:rPr>
-          <w:sz w:val="24"/>
-          <w:szCs w:val="24"/>
-        </w:rPr>
-        <w:t>should be refreshed ON DEMAND</w:t>
-      </w:r>
-      <w:r>
-        <w:rPr>
-          <w:sz w:val="24"/>
-          <w:szCs w:val="24"/>
-        </w:rPr>
-        <w:t xml:space="preserve"> SQL script </w:t>
+        <w:t xml:space="preserve">, which should be refreshed ON DEMAND SQL script </w:t>
       </w:r>
       <w:r>
         <w:rPr>
@@ -199,14 +157,7 @@
           <w:sz w:val="24"/>
           <w:szCs w:val="24"/>
         </w:rPr>
-        <w:t>in attached file</w:t>
-      </w:r>
-      <w:r>
-        <w:rPr>
-          <w:sz w:val="24"/>
-          <w:szCs w:val="24"/>
-        </w:rPr>
-        <w:t>)</w:t>
+        <w:t>in attached file)</w:t>
       </w:r>
       <w:r>
         <w:rPr>
@@ -221,35 +172,14 @@
           <w:sz w:val="24"/>
           <w:szCs w:val="24"/>
         </w:rPr>
-        <w:t xml:space="preserve">for quarterly report </w:t>
-      </w:r>
-      <w:r>
-        <w:rPr>
-          <w:sz w:val="24"/>
-          <w:szCs w:val="24"/>
-        </w:rPr>
-        <w:t>was used</w:t>
-      </w:r>
-      <w:r>
-        <w:rPr>
-          <w:sz w:val="24"/>
-          <w:szCs w:val="24"/>
-        </w:rPr>
-        <w:t>.</w:t>
-      </w:r>
-      <w:r>
-        <w:rPr>
-          <w:sz w:val="24"/>
-          <w:szCs w:val="24"/>
-        </w:rPr>
-        <w:t xml:space="preserve"> </w:t>
-      </w:r>
-      <w:r>
-        <w:rPr>
-          <w:sz w:val="24"/>
-          <w:szCs w:val="24"/>
-        </w:rPr>
-        <w:t>Result of script running is presented below.</w:t>
+        <w:t>for quarterly report was used.</w:t>
+      </w:r>
+      <w:r>
+        <w:rPr>
+          <w:sz w:val="24"/>
+          <w:szCs w:val="24"/>
+        </w:rPr>
+        <w:t xml:space="preserve"> Result of script running is presented below.</w:t>
       </w:r>
     </w:p>
     <w:p>
@@ -377,14 +307,7 @@
           <w:sz w:val="24"/>
           <w:szCs w:val="24"/>
         </w:rPr>
-        <w:t>Results are</w:t>
-      </w:r>
-      <w:r>
-        <w:rPr>
-          <w:sz w:val="24"/>
-          <w:szCs w:val="24"/>
-        </w:rPr>
-        <w:t xml:space="preserve"> presented below.</w:t>
+        <w:t>Results are presented below.</w:t>
       </w:r>
     </w:p>
     <w:p>
@@ -644,14 +567,7 @@
           <w:sz w:val="24"/>
           <w:szCs w:val="24"/>
         </w:rPr>
-        <w:t>Result</w:t>
-      </w:r>
-      <w:r>
-        <w:rPr>
-          <w:sz w:val="24"/>
-          <w:szCs w:val="24"/>
-        </w:rPr>
-        <w:t xml:space="preserve"> of successful </w:t>
+        <w:t xml:space="preserve">Result of successful </w:t>
       </w:r>
       <w:r>
         <w:rPr>
@@ -660,30 +576,14 @@
           <w:szCs w:val="24"/>
           <w:lang w:val="en"/>
         </w:rPr>
-        <w:t>compliance</w:t>
-      </w:r>
-      <w:r>
-        <w:rPr>
-          <w:rStyle w:val="hps"/>
-          <w:sz w:val="24"/>
-          <w:szCs w:val="24"/>
-          <w:lang w:val="en"/>
-        </w:rPr>
-        <w:t xml:space="preserve"> </w:t>
-      </w:r>
-      <w:r>
-        <w:rPr>
-          <w:sz w:val="24"/>
-          <w:szCs w:val="24"/>
-        </w:rPr>
-        <w:t xml:space="preserve">is </w:t>
-      </w:r>
-      <w:r>
-        <w:rPr>
-          <w:sz w:val="24"/>
-          <w:szCs w:val="24"/>
-        </w:rPr>
-        <w:t>presented below.</w:t>
+        <w:t xml:space="preserve">compliance </w:t>
+      </w:r>
+      <w:r>
+        <w:rPr>
+          <w:sz w:val="24"/>
+          <w:szCs w:val="24"/>
+        </w:rPr>
+        <w:t>is presented below.</w:t>
       </w:r>
     </w:p>
     <w:p>
@@ -772,23 +672,7 @@
           <w:szCs w:val="24"/>
           <w:u w:val="single"/>
         </w:rPr>
-        <w:t>Task 0</w:t>
-      </w:r>
-      <w:r>
-        <w:rPr>
-          <w:sz w:val="24"/>
-          <w:szCs w:val="24"/>
-          <w:u w:val="single"/>
-        </w:rPr>
-        <w:t>2</w:t>
-      </w:r>
-      <w:r>
-        <w:rPr>
-          <w:sz w:val="24"/>
-          <w:szCs w:val="24"/>
-          <w:u w:val="single"/>
-        </w:rPr>
-        <w:t>. Create Materialized Views - ON COMMIT</w:t>
+        <w:t>Task 02. Create Materialized Views - ON COMMIT</w:t>
       </w:r>
     </w:p>
     <w:p>
@@ -832,7 +716,21 @@
           <w:sz w:val="24"/>
           <w:szCs w:val="24"/>
         </w:rPr>
-        <w:t xml:space="preserve">, which should be refreshed ON </w:t>
+        <w:t xml:space="preserve">, which should be refreshed </w:t>
+      </w:r>
+      <w:r>
+        <w:rPr>
+          <w:sz w:val="24"/>
+          <w:szCs w:val="24"/>
+        </w:rPr>
+        <w:t xml:space="preserve">FAST </w:t>
+      </w:r>
+      <w:r>
+        <w:rPr>
+          <w:sz w:val="24"/>
+          <w:szCs w:val="24"/>
+        </w:rPr>
+        <w:t xml:space="preserve">ON </w:t>
       </w:r>
       <w:r>
         <w:rPr>
@@ -957,7 +855,23 @@
           <w:sz w:val="24"/>
           <w:szCs w:val="24"/>
         </w:rPr>
-        <w:t xml:space="preserve"> were created and corresponding column </w:t>
+        <w:t xml:space="preserve"> were created </w:t>
+      </w:r>
+      <w:r>
+        <w:rPr>
+          <w:sz w:val="24"/>
+          <w:szCs w:val="24"/>
+        </w:rPr>
+        <w:t xml:space="preserve">(with rowed) </w:t>
+      </w:r>
+      <w:bookmarkStart w:id="0" w:name="_GoBack"/>
+      <w:bookmarkEnd w:id="0"/>
+      <w:r>
+        <w:rPr>
+          <w:sz w:val="24"/>
+          <w:szCs w:val="24"/>
+        </w:rPr>
+        <w:t xml:space="preserve">and corresponding column </w:t>
       </w:r>
       <w:r>
         <w:rPr>
@@ -1360,7 +1274,71 @@
           <w:szCs w:val="22"/>
           <w:highlight w:val="white"/>
         </w:rPr>
-        <w:t>MV_Funding_</w:t>
+        <w:t>MV_Funding_monthly</w:t>
+      </w:r>
+      <w:r>
+        <w:rPr>
+          <w:rFonts w:eastAsiaTheme="minorHAnsi"/>
+          <w:color w:val="000000"/>
+          <w:sz w:val="24"/>
+          <w:szCs w:val="24"/>
+        </w:rPr>
+        <w:t xml:space="preserve"> was created with option </w:t>
+      </w:r>
+      <w:r>
+        <w:rPr>
+          <w:rFonts w:ascii="Courier New" w:eastAsiaTheme="minorHAnsi" w:hAnsi="Courier New" w:cs="Courier New"/>
+          <w:color w:val="000000"/>
+          <w:sz w:val="22"/>
+          <w:szCs w:val="22"/>
+        </w:rPr>
+        <w:t>Refresh on commit</w:t>
+      </w:r>
+      <w:r>
+        <w:rPr>
+          <w:rFonts w:eastAsiaTheme="minorHAnsi"/>
+          <w:color w:val="000000"/>
+          <w:sz w:val="24"/>
+          <w:szCs w:val="24"/>
+        </w:rPr>
+        <w:t xml:space="preserve"> it should be updated </w:t>
+      </w:r>
+      <w:r>
+        <w:rPr>
+          <w:sz w:val="24"/>
+          <w:szCs w:val="24"/>
+        </w:rPr>
+        <w:t>automatically when a transaction that does DML to one of the materialized view's detail tables commits.</w:t>
+      </w:r>
+      <w:r>
+        <w:rPr>
+          <w:sz w:val="24"/>
+          <w:szCs w:val="24"/>
+        </w:rPr>
+        <w:t xml:space="preserve"> To check this </w:t>
+      </w:r>
+      <w:r>
+        <w:rPr>
+          <w:rFonts w:ascii="Courier New" w:hAnsi="Courier New" w:cs="Courier New"/>
+          <w:sz w:val="22"/>
+          <w:szCs w:val="22"/>
+        </w:rPr>
+        <w:t>SA_FINANCE.FINANCE_SOURCES. FIN_SOURCE_NAME</w:t>
+      </w:r>
+      <w:r>
+        <w:rPr>
+          <w:sz w:val="24"/>
+          <w:szCs w:val="24"/>
+        </w:rPr>
+        <w:t xml:space="preserve"> was changed from ‘Government funds’ to ‘Government funds new’. Then change was committed and command </w:t>
+      </w:r>
+      <w:r>
+        <w:rPr>
+          <w:rFonts w:ascii="Courier New" w:hAnsi="Courier New" w:cs="Courier New"/>
+          <w:sz w:val="22"/>
+          <w:szCs w:val="22"/>
+        </w:rPr>
+        <w:t xml:space="preserve">select * from </w:t>
       </w:r>
       <w:r>
         <w:rPr>
@@ -1370,7 +1348,7 @@
           <w:szCs w:val="22"/>
           <w:highlight w:val="white"/>
         </w:rPr>
-        <w:t>monthly</w:t>
+        <w:t>MV_Funding_monthly</w:t>
       </w:r>
       <w:r>
         <w:rPr>
@@ -1379,117 +1357,6 @@
           <w:sz w:val="24"/>
           <w:szCs w:val="24"/>
         </w:rPr>
-        <w:t xml:space="preserve"> was created with option </w:t>
-      </w:r>
-      <w:r>
-        <w:rPr>
-          <w:rFonts w:ascii="Courier New" w:eastAsiaTheme="minorHAnsi" w:hAnsi="Courier New" w:cs="Courier New"/>
-          <w:color w:val="000000"/>
-          <w:sz w:val="22"/>
-          <w:szCs w:val="22"/>
-        </w:rPr>
-        <w:t xml:space="preserve">Refresh on </w:t>
-      </w:r>
-      <w:r>
-        <w:rPr>
-          <w:rFonts w:ascii="Courier New" w:eastAsiaTheme="minorHAnsi" w:hAnsi="Courier New" w:cs="Courier New"/>
-          <w:color w:val="000000"/>
-          <w:sz w:val="22"/>
-          <w:szCs w:val="22"/>
-        </w:rPr>
-        <w:t>commit</w:t>
-      </w:r>
-      <w:r>
-        <w:rPr>
-          <w:rFonts w:eastAsiaTheme="minorHAnsi"/>
-          <w:color w:val="000000"/>
-          <w:sz w:val="24"/>
-          <w:szCs w:val="24"/>
-        </w:rPr>
-        <w:t xml:space="preserve"> it should be updated </w:t>
-      </w:r>
-      <w:r>
-        <w:rPr>
-          <w:sz w:val="24"/>
-          <w:szCs w:val="24"/>
-        </w:rPr>
-        <w:t>automatically when a transaction that does DML to one of the materialized view's detail tables commits.</w:t>
-      </w:r>
-      <w:r>
-        <w:rPr>
-          <w:sz w:val="24"/>
-          <w:szCs w:val="24"/>
-        </w:rPr>
-        <w:t xml:space="preserve"> To check this </w:t>
-      </w:r>
-      <w:r>
-        <w:rPr>
-          <w:rFonts w:ascii="Courier New" w:hAnsi="Courier New" w:cs="Courier New"/>
-          <w:sz w:val="22"/>
-          <w:szCs w:val="22"/>
-        </w:rPr>
-        <w:t>SA_FINANCE.FINANCE_SOURCES. FIN_SOURCE_NAME</w:t>
-      </w:r>
-      <w:r>
-        <w:rPr>
-          <w:sz w:val="24"/>
-          <w:szCs w:val="24"/>
-        </w:rPr>
-        <w:t xml:space="preserve"> was changed from ‘Government funds’ to </w:t>
-      </w:r>
-      <w:r>
-        <w:rPr>
-          <w:sz w:val="24"/>
-          <w:szCs w:val="24"/>
-        </w:rPr>
-        <w:t>‘Government funds</w:t>
-      </w:r>
-      <w:r>
-        <w:rPr>
-          <w:sz w:val="24"/>
-          <w:szCs w:val="24"/>
-        </w:rPr>
-        <w:t xml:space="preserve"> new</w:t>
-      </w:r>
-      <w:r>
-        <w:rPr>
-          <w:sz w:val="24"/>
-          <w:szCs w:val="24"/>
-        </w:rPr>
-        <w:t>’</w:t>
-      </w:r>
-      <w:r>
-        <w:rPr>
-          <w:sz w:val="24"/>
-          <w:szCs w:val="24"/>
-        </w:rPr>
-        <w:t xml:space="preserve">. Then change was committed and command </w:t>
-      </w:r>
-      <w:r>
-        <w:rPr>
-          <w:rFonts w:ascii="Courier New" w:hAnsi="Courier New" w:cs="Courier New"/>
-          <w:sz w:val="22"/>
-          <w:szCs w:val="22"/>
-        </w:rPr>
-        <w:t xml:space="preserve">select * from </w:t>
-      </w:r>
-      <w:r>
-        <w:rPr>
-          <w:rFonts w:ascii="Courier New" w:eastAsiaTheme="minorHAnsi" w:hAnsi="Courier New" w:cs="Courier New"/>
-          <w:color w:val="000000"/>
-          <w:sz w:val="22"/>
-          <w:szCs w:val="22"/>
-          <w:highlight w:val="white"/>
-        </w:rPr>
-        <w:t>MV_Funding_monthly</w:t>
-      </w:r>
-      <w:r>
-        <w:rPr>
-          <w:rFonts w:eastAsiaTheme="minorHAnsi"/>
-          <w:color w:val="000000"/>
-          <w:sz w:val="24"/>
-          <w:szCs w:val="24"/>
-        </w:rPr>
         <w:t xml:space="preserve"> was run. </w:t>
       </w:r>
       <w:r>
@@ -1497,14 +1364,7 @@
           <w:sz w:val="24"/>
           <w:szCs w:val="24"/>
         </w:rPr>
-        <w:t xml:space="preserve">Result is </w:t>
-      </w:r>
-      <w:r>
-        <w:rPr>
-          <w:sz w:val="24"/>
-          <w:szCs w:val="24"/>
-        </w:rPr>
-        <w:t xml:space="preserve">presented below (we could compare this result with the first screenshot </w:t>
+        <w:t xml:space="preserve">Result is presented below (we could compare this result with the first screenshot </w:t>
       </w:r>
       <w:r>
         <w:rPr>
@@ -1518,21 +1378,7 @@
           <w:sz w:val="24"/>
           <w:szCs w:val="24"/>
         </w:rPr>
-        <w:t>of Task 02</w:t>
-      </w:r>
-      <w:r>
-        <w:rPr>
-          <w:sz w:val="24"/>
-          <w:szCs w:val="24"/>
-        </w:rPr>
-        <w:t>. Create Materialized Views - ON COMMIT</w:t>
-      </w:r>
-      <w:r>
-        <w:rPr>
-          <w:sz w:val="24"/>
-          <w:szCs w:val="24"/>
-        </w:rPr>
-        <w:t>)</w:t>
+        <w:t>of Task 02. Create Materialized Views - ON COMMIT)</w:t>
       </w:r>
       <w:r>
         <w:rPr>
@@ -1650,23 +1496,7 @@
           <w:szCs w:val="24"/>
           <w:u w:val="single"/>
         </w:rPr>
-        <w:t>Task 0</w:t>
-      </w:r>
-      <w:r>
-        <w:rPr>
-          <w:sz w:val="24"/>
-          <w:szCs w:val="24"/>
-          <w:u w:val="single"/>
-        </w:rPr>
-        <w:t>3</w:t>
-      </w:r>
-      <w:r>
-        <w:rPr>
-          <w:sz w:val="24"/>
-          <w:szCs w:val="24"/>
-          <w:u w:val="single"/>
-        </w:rPr>
-        <w:t>. Create Materialized Views - Refreshing at definitive Time moment</w:t>
+        <w:t>Task 03. Create Materialized Views - Refreshing at definitive Time moment</w:t>
       </w:r>
     </w:p>
     <w:p>
@@ -1890,16 +1720,7 @@
           <w:szCs w:val="24"/>
           <w:lang w:val="en"/>
         </w:rPr>
-        <w:t>minutes</w:t>
-      </w:r>
-      <w:r>
-        <w:rPr>
-          <w:rStyle w:val="hps"/>
-          <w:sz w:val="24"/>
-          <w:szCs w:val="24"/>
-          <w:lang w:val="en"/>
-        </w:rPr>
-        <w:t>.</w:t>
+        <w:t>minutes.</w:t>
       </w:r>
     </w:p>
     <w:p>
@@ -2248,16 +2069,7 @@
           <w:sz w:val="24"/>
           <w:szCs w:val="24"/>
         </w:rPr>
-        <w:t xml:space="preserve"> </w:t>
-      </w:r>
-      <w:r>
-        <w:rPr>
-          <w:rFonts w:eastAsiaTheme="minorHAnsi"/>
-          <w:color w:val="000000"/>
-          <w:sz w:val="24"/>
-          <w:szCs w:val="24"/>
-        </w:rPr>
-        <w:t xml:space="preserve">was created with option </w:t>
+        <w:t xml:space="preserve"> was created with option </w:t>
       </w:r>
       <w:r>
         <w:rPr>
@@ -2265,15 +2077,7 @@
           <w:sz w:val="22"/>
           <w:szCs w:val="22"/>
         </w:rPr>
-        <w:t xml:space="preserve">Refresh </w:t>
-      </w:r>
-      <w:r>
-        <w:rPr>
-          <w:rFonts w:ascii="Courier New" w:eastAsiaTheme="minorHAnsi" w:hAnsi="Courier New" w:cs="Courier New"/>
-          <w:sz w:val="22"/>
-          <w:szCs w:val="22"/>
-        </w:rPr>
-        <w:t xml:space="preserve">next </w:t>
+        <w:t xml:space="preserve">Refresh next </w:t>
       </w:r>
       <w:r>
         <w:rPr>
@@ -2472,14 +2276,7 @@
           <w:sz w:val="24"/>
           <w:szCs w:val="24"/>
         </w:rPr>
-        <w:t>n’t see changes yet)</w:t>
-      </w:r>
-      <w:r>
-        <w:rPr>
-          <w:sz w:val="24"/>
-          <w:szCs w:val="24"/>
-        </w:rPr>
-        <w:t>.</w:t>
+        <w:t>n’t see changes yet).</w:t>
       </w:r>
     </w:p>
     <w:p>
@@ -2722,8 +2519,6 @@
           <w:szCs w:val="24"/>
         </w:rPr>
       </w:pPr>
-      <w:bookmarkStart w:id="0" w:name="_GoBack"/>
-      <w:bookmarkEnd w:id="0"/>
     </w:p>
     <w:sectPr>
       <w:pgSz w:w="11909" w:h="16834" w:code="9"/>

</xml_diff>